<commit_message>
kod finalna werjsa do poprawy
trzeba sie pobawic nie zmieniac tresci tylko zapis/ kolejnosc
</commit_message>
<xml_diff>
--- a/Dokumentacja v1.docx
+++ b/Dokumentacja v1.docx
@@ -84,8 +84,18 @@
           <w:sz w:val="28"/>
           <w:szCs w:val="28"/>
         </w:rPr>
-        <w:t>Oskar Blajsz</w:t>
-      </w:r>
+        <w:t xml:space="preserve">Oskar </w:t>
+      </w:r>
+      <w:proofErr w:type="spellStart"/>
+      <w:r>
+        <w:rPr>
+          <w:rFonts w:eastAsia="Times New Roman"/>
+          <w:sz w:val="28"/>
+          <w:szCs w:val="28"/>
+        </w:rPr>
+        <w:t>Blajsz</w:t>
+      </w:r>
+      <w:proofErr w:type="spellEnd"/>
     </w:p>
     <w:p>
       <w:pPr>
@@ -695,17 +705,9 @@
           <w:sz w:val="24"/>
           <w:szCs w:val="24"/>
         </w:rPr>
-        <w:t xml:space="preserve">numpy, matplotlib, sortedcontainers, PIL, json </w:t>
-      </w:r>
-      <w:r>
-        <w:rPr>
-          <w:rFonts w:eastAsia="Times New Roman"/>
-          <w:color w:val="FF0000"/>
-          <w:sz w:val="24"/>
-          <w:szCs w:val="24"/>
-        </w:rPr>
-        <w:t>i</w:t>
-      </w:r>
+        <w:t xml:space="preserve">numpy, matplotlib, </w:t>
+      </w:r>
+      <w:proofErr w:type="spellStart"/>
       <w:r>
         <w:rPr>
           <w:rFonts w:eastAsia="Times New Roman"/>
@@ -717,8 +719,9 @@
           <w:sz w:val="24"/>
           <w:szCs w:val="24"/>
         </w:rPr>
-        <w:t xml:space="preserve"> tkinter </w:t>
-      </w:r>
+        <w:t>json</w:t>
+      </w:r>
+      <w:proofErr w:type="spellEnd"/>
       <w:r>
         <w:rPr>
           <w:rFonts w:eastAsia="Times New Roman"/>
@@ -1072,14 +1075,207 @@
           <w:szCs w:val="28"/>
         </w:rPr>
       </w:pPr>
-      <w:r>
-        <w:rPr>
-          <w:b/>
-          <w:bCs/>
-          <w:sz w:val="28"/>
-          <w:szCs w:val="28"/>
-        </w:rPr>
+    </w:p>
+    <w:p>
+      <w:pPr>
+        <w:ind w:right="-709"/>
+        <w:jc w:val="both"/>
+        <w:rPr>
+          <w:b/>
+          <w:bCs/>
+          <w:sz w:val="28"/>
+          <w:szCs w:val="28"/>
+        </w:rPr>
+      </w:pPr>
+    </w:p>
+    <w:p>
+      <w:pPr>
+        <w:ind w:right="-709"/>
+        <w:jc w:val="both"/>
+        <w:rPr>
+          <w:b/>
+          <w:bCs/>
+          <w:sz w:val="28"/>
+          <w:szCs w:val="28"/>
+        </w:rPr>
+      </w:pPr>
+    </w:p>
+    <w:p>
+      <w:pPr>
+        <w:ind w:right="-709"/>
+        <w:jc w:val="both"/>
+        <w:rPr>
+          <w:b/>
+          <w:bCs/>
+          <w:sz w:val="28"/>
+          <w:szCs w:val="28"/>
+        </w:rPr>
+      </w:pPr>
+    </w:p>
+    <w:p>
+      <w:pPr>
+        <w:ind w:right="-709"/>
+        <w:jc w:val="both"/>
+        <w:rPr>
+          <w:b/>
+          <w:bCs/>
+          <w:sz w:val="28"/>
+          <w:szCs w:val="28"/>
+        </w:rPr>
+      </w:pPr>
+    </w:p>
+    <w:p>
+      <w:pPr>
+        <w:ind w:right="-709"/>
+        <w:jc w:val="both"/>
+        <w:rPr>
+          <w:b/>
+          <w:bCs/>
+          <w:sz w:val="28"/>
+          <w:szCs w:val="28"/>
+        </w:rPr>
+      </w:pPr>
+    </w:p>
+    <w:p>
+      <w:pPr>
+        <w:ind w:right="-709"/>
+        <w:jc w:val="both"/>
+        <w:rPr>
+          <w:b/>
+          <w:bCs/>
+          <w:sz w:val="28"/>
+          <w:szCs w:val="28"/>
+        </w:rPr>
+      </w:pPr>
+    </w:p>
+    <w:p>
+      <w:pPr>
+        <w:ind w:left="-851" w:right="-709"/>
+        <w:jc w:val="both"/>
+        <w:rPr>
+          <w:b/>
+          <w:bCs/>
+          <w:sz w:val="28"/>
+          <w:szCs w:val="28"/>
+        </w:rPr>
+      </w:pPr>
+      <w:r>
+        <w:rPr>
+          <w:b/>
+          <w:bCs/>
+          <w:sz w:val="28"/>
+          <w:szCs w:val="28"/>
+        </w:rPr>
+        <w:lastRenderedPageBreak/>
         <w:t>Dokumentacja</w:t>
+      </w:r>
+    </w:p>
+    <w:p>
+      <w:pPr>
+        <w:pStyle w:val="ListParagraph"/>
+        <w:numPr>
+          <w:ilvl w:val="0"/>
+          <w:numId w:val="9"/>
+        </w:numPr>
+        <w:ind w:right="-709"/>
+        <w:jc w:val="both"/>
+        <w:rPr>
+          <w:rFonts w:ascii="Times New Roman" w:hAnsi="Times New Roman" w:cs="Times New Roman"/>
+          <w:b/>
+          <w:bCs/>
+          <w:sz w:val="28"/>
+          <w:szCs w:val="28"/>
+        </w:rPr>
+      </w:pPr>
+      <w:r>
+        <w:rPr>
+          <w:rFonts w:ascii="Times New Roman" w:hAnsi="Times New Roman" w:cs="Times New Roman"/>
+          <w:b/>
+          <w:bCs/>
+          <w:sz w:val="28"/>
+          <w:szCs w:val="28"/>
+        </w:rPr>
+        <w:t>Uruchamianie</w:t>
+      </w:r>
+    </w:p>
+    <w:p>
+      <w:pPr>
+        <w:ind w:left="-851" w:right="-709"/>
+        <w:jc w:val="both"/>
+        <w:rPr>
+          <w:sz w:val="24"/>
+          <w:szCs w:val="24"/>
+        </w:rPr>
+      </w:pPr>
+      <w:r>
+        <w:rPr>
+          <w:sz w:val="24"/>
+          <w:szCs w:val="24"/>
+        </w:rPr>
+        <w:t xml:space="preserve">Aby poprawnie uruchomić program należy uruchomić plik </w:t>
+      </w:r>
+      <w:r>
+        <w:rPr>
+          <w:color w:val="FF0000"/>
+          <w:sz w:val="24"/>
+          <w:szCs w:val="24"/>
+        </w:rPr>
+        <w:t>.</w:t>
+      </w:r>
+      <w:proofErr w:type="spellStart"/>
+      <w:r>
+        <w:rPr>
+          <w:color w:val="FF0000"/>
+          <w:sz w:val="24"/>
+          <w:szCs w:val="24"/>
+        </w:rPr>
+        <w:t>ipynb</w:t>
+      </w:r>
+      <w:proofErr w:type="spellEnd"/>
+      <w:r>
+        <w:rPr>
+          <w:color w:val="FF0000"/>
+          <w:sz w:val="24"/>
+          <w:szCs w:val="24"/>
+        </w:rPr>
+        <w:t xml:space="preserve"> </w:t>
+      </w:r>
+      <w:r>
+        <w:rPr>
+          <w:sz w:val="24"/>
+          <w:szCs w:val="24"/>
+        </w:rPr>
+        <w:t xml:space="preserve">w środowisku </w:t>
+      </w:r>
+      <w:proofErr w:type="spellStart"/>
+      <w:r>
+        <w:rPr>
+          <w:sz w:val="24"/>
+          <w:szCs w:val="24"/>
+        </w:rPr>
+        <w:t>bitalg</w:t>
+      </w:r>
+      <w:proofErr w:type="spellEnd"/>
+      <w:r>
+        <w:rPr>
+          <w:sz w:val="24"/>
+          <w:szCs w:val="24"/>
+        </w:rPr>
+        <w:t xml:space="preserve">, na przykład przy użyciu aplikacji Jupyter Notebook. Do poprawnego działania program niezbędne są stosunkowo aktualne wersje programów i bibliotek, zostało to opisane w pliku </w:t>
+      </w:r>
+      <w:r>
+        <w:rPr>
+          <w:sz w:val="24"/>
+          <w:szCs w:val="24"/>
+        </w:rPr>
+        <w:t xml:space="preserve">requirements.txt. </w:t>
+      </w:r>
+      <w:r>
+        <w:rPr>
+          <w:sz w:val="24"/>
+          <w:szCs w:val="24"/>
+        </w:rPr>
+        <w:t xml:space="preserve">Aby program działał prawidłowo należy uruchomić wszystkie komórki kodu dostępne w pliku, zalecane jest kompilowanie pliku w ustalonej kolejności. </w:t>
       </w:r>
     </w:p>
     <w:sectPr>
@@ -1386,6 +1582,95 @@
     </w:lvl>
   </w:abstractNum>
   <w:abstractNum w:abstractNumId="2" w15:restartNumberingAfterBreak="0">
+    <w:nsid w:val="26D750E4"/>
+    <w:multiLevelType w:val="hybridMultilevel"/>
+    <w:tmpl w:val="5718B3F6"/>
+    <w:lvl w:ilvl="0" w:tplc="005C4270">
+      <w:start w:val="1"/>
+      <w:numFmt w:val="decimal"/>
+      <w:lvlText w:val="%1."/>
+      <w:lvlJc w:val="left"/>
+      <w:pPr>
+        <w:ind w:left="-491" w:hanging="360"/>
+      </w:pPr>
+      <w:rPr>
+        <w:rFonts w:hint="default"/>
+      </w:rPr>
+    </w:lvl>
+    <w:lvl w:ilvl="1" w:tplc="04150019" w:tentative="1">
+      <w:start w:val="1"/>
+      <w:numFmt w:val="lowerLetter"/>
+      <w:lvlText w:val="%2."/>
+      <w:lvlJc w:val="left"/>
+      <w:pPr>
+        <w:ind w:left="229" w:hanging="360"/>
+      </w:pPr>
+    </w:lvl>
+    <w:lvl w:ilvl="2" w:tplc="0415001B" w:tentative="1">
+      <w:start w:val="1"/>
+      <w:numFmt w:val="lowerRoman"/>
+      <w:lvlText w:val="%3."/>
+      <w:lvlJc w:val="right"/>
+      <w:pPr>
+        <w:ind w:left="949" w:hanging="180"/>
+      </w:pPr>
+    </w:lvl>
+    <w:lvl w:ilvl="3" w:tplc="0415000F" w:tentative="1">
+      <w:start w:val="1"/>
+      <w:numFmt w:val="decimal"/>
+      <w:lvlText w:val="%4."/>
+      <w:lvlJc w:val="left"/>
+      <w:pPr>
+        <w:ind w:left="1669" w:hanging="360"/>
+      </w:pPr>
+    </w:lvl>
+    <w:lvl w:ilvl="4" w:tplc="04150019" w:tentative="1">
+      <w:start w:val="1"/>
+      <w:numFmt w:val="lowerLetter"/>
+      <w:lvlText w:val="%5."/>
+      <w:lvlJc w:val="left"/>
+      <w:pPr>
+        <w:ind w:left="2389" w:hanging="360"/>
+      </w:pPr>
+    </w:lvl>
+    <w:lvl w:ilvl="5" w:tplc="0415001B" w:tentative="1">
+      <w:start w:val="1"/>
+      <w:numFmt w:val="lowerRoman"/>
+      <w:lvlText w:val="%6."/>
+      <w:lvlJc w:val="right"/>
+      <w:pPr>
+        <w:ind w:left="3109" w:hanging="180"/>
+      </w:pPr>
+    </w:lvl>
+    <w:lvl w:ilvl="6" w:tplc="0415000F" w:tentative="1">
+      <w:start w:val="1"/>
+      <w:numFmt w:val="decimal"/>
+      <w:lvlText w:val="%7."/>
+      <w:lvlJc w:val="left"/>
+      <w:pPr>
+        <w:ind w:left="3829" w:hanging="360"/>
+      </w:pPr>
+    </w:lvl>
+    <w:lvl w:ilvl="7" w:tplc="04150019" w:tentative="1">
+      <w:start w:val="1"/>
+      <w:numFmt w:val="lowerLetter"/>
+      <w:lvlText w:val="%8."/>
+      <w:lvlJc w:val="left"/>
+      <w:pPr>
+        <w:ind w:left="4549" w:hanging="360"/>
+      </w:pPr>
+    </w:lvl>
+    <w:lvl w:ilvl="8" w:tplc="0415001B" w:tentative="1">
+      <w:start w:val="1"/>
+      <w:numFmt w:val="lowerRoman"/>
+      <w:lvlText w:val="%9."/>
+      <w:lvlJc w:val="right"/>
+      <w:pPr>
+        <w:ind w:left="5269" w:hanging="180"/>
+      </w:pPr>
+    </w:lvl>
+  </w:abstractNum>
+  <w:abstractNum w:abstractNumId="3" w15:restartNumberingAfterBreak="0">
     <w:nsid w:val="29C47DF6"/>
     <w:multiLevelType w:val="hybridMultilevel"/>
     <w:tmpl w:val="36B2A3D8"/>
@@ -1498,7 +1783,7 @@
       </w:rPr>
     </w:lvl>
   </w:abstractNum>
-  <w:abstractNum w:abstractNumId="3" w15:restartNumberingAfterBreak="0">
+  <w:abstractNum w:abstractNumId="4" w15:restartNumberingAfterBreak="0">
     <w:nsid w:val="35442B5A"/>
     <w:multiLevelType w:val="hybridMultilevel"/>
     <w:tmpl w:val="EC8C522E"/>
@@ -1587,7 +1872,7 @@
       </w:pPr>
     </w:lvl>
   </w:abstractNum>
-  <w:abstractNum w:abstractNumId="4" w15:restartNumberingAfterBreak="0">
+  <w:abstractNum w:abstractNumId="5" w15:restartNumberingAfterBreak="0">
     <w:nsid w:val="38BA0245"/>
     <w:multiLevelType w:val="hybridMultilevel"/>
     <w:tmpl w:val="7872229A"/>
@@ -1673,7 +1958,7 @@
       </w:pPr>
     </w:lvl>
   </w:abstractNum>
-  <w:abstractNum w:abstractNumId="5" w15:restartNumberingAfterBreak="0">
+  <w:abstractNum w:abstractNumId="6" w15:restartNumberingAfterBreak="0">
     <w:nsid w:val="48A643C5"/>
     <w:multiLevelType w:val="hybridMultilevel"/>
     <w:tmpl w:val="2A96035C"/>
@@ -1786,7 +2071,7 @@
       </w:rPr>
     </w:lvl>
   </w:abstractNum>
-  <w:abstractNum w:abstractNumId="6" w15:restartNumberingAfterBreak="0">
+  <w:abstractNum w:abstractNumId="7" w15:restartNumberingAfterBreak="0">
     <w:nsid w:val="500B0B55"/>
     <w:multiLevelType w:val="hybridMultilevel"/>
     <w:tmpl w:val="CDDE7586"/>
@@ -1899,7 +2184,7 @@
       </w:rPr>
     </w:lvl>
   </w:abstractNum>
-  <w:abstractNum w:abstractNumId="7" w15:restartNumberingAfterBreak="0">
+  <w:abstractNum w:abstractNumId="8" w15:restartNumberingAfterBreak="0">
     <w:nsid w:val="54686EAE"/>
     <w:multiLevelType w:val="hybridMultilevel"/>
     <w:tmpl w:val="429EFADC"/>
@@ -1992,25 +2277,28 @@
     <w:abstractNumId w:val="0"/>
   </w:num>
   <w:num w:numId="2" w16cid:durableId="879514367">
-    <w:abstractNumId w:val="4"/>
+    <w:abstractNumId w:val="5"/>
   </w:num>
   <w:num w:numId="3" w16cid:durableId="95832766">
-    <w:abstractNumId w:val="2"/>
+    <w:abstractNumId w:val="3"/>
   </w:num>
   <w:num w:numId="4" w16cid:durableId="1953783238">
-    <w:abstractNumId w:val="6"/>
+    <w:abstractNumId w:val="7"/>
   </w:num>
   <w:num w:numId="5" w16cid:durableId="451368897">
-    <w:abstractNumId w:val="5"/>
+    <w:abstractNumId w:val="6"/>
   </w:num>
   <w:num w:numId="6" w16cid:durableId="374162419">
     <w:abstractNumId w:val="1"/>
   </w:num>
   <w:num w:numId="7" w16cid:durableId="110589389">
-    <w:abstractNumId w:val="7"/>
+    <w:abstractNumId w:val="8"/>
   </w:num>
   <w:num w:numId="8" w16cid:durableId="220676401">
-    <w:abstractNumId w:val="3"/>
+    <w:abstractNumId w:val="4"/>
+  </w:num>
+  <w:num w:numId="9" w16cid:durableId="167331927">
+    <w:abstractNumId w:val="2"/>
   </w:num>
 </w:numbering>
 </file>

</xml_diff>